<commit_message>
L8 Key lesson ideas
</commit_message>
<xml_diff>
--- a/src/docs/Ключевые моменты по урокам курса Основы Java.docx
+++ b/src/docs/Ключевые моменты по урокам курса Основы Java.docx
@@ -806,6 +806,7 @@
           <w:shd w:val="clear" w:color="auto" w:fill="FEFDFA"/>
           <w:lang w:val="ru-RU"/>
         </w:rPr>
+        <w:lastRenderedPageBreak/>
         <w:t>переопределим</w:t>
       </w:r>
       <w:r>
@@ -1624,6 +1625,7 @@
         <w:rPr>
           <w:lang w:val="ru-RU"/>
         </w:rPr>
+        <w:lastRenderedPageBreak/>
         <w:t>Зачем нужны конструкторы.</w:t>
       </w:r>
     </w:p>
@@ -2575,7 +2577,14 @@
         <w:rPr>
           <w:lang w:val="ru-RU"/>
         </w:rPr>
-        <w:t xml:space="preserve"> делегирования необходимым условием есть реализация возможности обратиться ко всем </w:t>
+        <w:t xml:space="preserve"> делегирования необходимым условием </w:t>
+      </w:r>
+      <w:r>
+        <w:rPr>
+          <w:lang w:val="ru-RU"/>
+        </w:rPr>
+        <w:lastRenderedPageBreak/>
+        <w:t xml:space="preserve">есть реализация возможности обратиться ко всем </w:t>
       </w:r>
       <w:r>
         <w:rPr>
@@ -3553,6 +3562,7 @@
         <w:rPr>
           <w:lang w:val="ru-RU"/>
         </w:rPr>
+        <w:lastRenderedPageBreak/>
         <w:t xml:space="preserve">Абстрактный класс </w:t>
       </w:r>
       <w:r>
@@ -4920,6 +4930,7 @@
         <w:rPr>
           <w:lang w:val="ru-RU"/>
         </w:rPr>
+        <w:lastRenderedPageBreak/>
         <w:t>Основные коллекции, где какую лучше использовать</w:t>
       </w:r>
     </w:p>
@@ -6206,6 +6217,487 @@
           <w:lang w:val="ru-RU"/>
         </w:rPr>
       </w:pPr>
+      <w:r>
+        <w:rPr>
+          <w:lang w:val="ru-RU"/>
+        </w:rPr>
+        <w:t xml:space="preserve">Для работы с датой и временем в </w:t>
+      </w:r>
+      <w:r>
+        <w:t>Java</w:t>
+      </w:r>
+      <w:r>
+        <w:rPr>
+          <w:lang w:val="ru-RU"/>
+        </w:rPr>
+        <w:t xml:space="preserve"> существую</w:t>
+      </w:r>
+      <w:r>
+        <w:rPr>
+          <w:lang w:val="ru-RU"/>
+        </w:rPr>
+        <w:t>т класс</w:t>
+      </w:r>
+      <w:r>
+        <w:rPr>
+          <w:lang w:val="ru-RU"/>
+        </w:rPr>
+        <w:t>ы</w:t>
+      </w:r>
+      <w:r>
+        <w:rPr>
+          <w:lang w:val="ru-RU"/>
+        </w:rPr>
+        <w:t xml:space="preserve"> </w:t>
+      </w:r>
+      <w:r>
+        <w:t>java</w:t>
+      </w:r>
+      <w:r>
+        <w:rPr>
+          <w:lang w:val="ru-RU"/>
+        </w:rPr>
+        <w:t>.</w:t>
+      </w:r>
+      <w:proofErr w:type="spellStart"/>
+      <w:r>
+        <w:t>util</w:t>
+      </w:r>
+      <w:proofErr w:type="spellEnd"/>
+      <w:r>
+        <w:rPr>
+          <w:lang w:val="ru-RU"/>
+        </w:rPr>
+        <w:t>.</w:t>
+      </w:r>
+      <w:r>
+        <w:t>Date</w:t>
+      </w:r>
+      <w:r>
+        <w:rPr>
+          <w:lang w:val="ru-RU"/>
+        </w:rPr>
+        <w:t xml:space="preserve"> и </w:t>
+      </w:r>
+      <w:r>
+        <w:t>java</w:t>
+      </w:r>
+      <w:r>
+        <w:rPr>
+          <w:lang w:val="ru-RU"/>
+        </w:rPr>
+        <w:t>.</w:t>
+      </w:r>
+      <w:proofErr w:type="spellStart"/>
+      <w:r>
+        <w:t>util</w:t>
+      </w:r>
+      <w:proofErr w:type="spellEnd"/>
+      <w:r>
+        <w:rPr>
+          <w:lang w:val="ru-RU"/>
+        </w:rPr>
+        <w:t>.</w:t>
+      </w:r>
+      <w:r>
+        <w:t>Calendar</w:t>
+      </w:r>
+      <w:r>
+        <w:rPr>
+          <w:lang w:val="ru-RU"/>
+        </w:rPr>
+        <w:t>.</w:t>
+      </w:r>
+    </w:p>
+    <w:p>
+      <w:pPr>
+        <w:pStyle w:val="ListParagraph"/>
+        <w:rPr>
+          <w:lang w:val="ru-RU"/>
+        </w:rPr>
+      </w:pPr>
+      <w:r>
+        <w:rPr>
+          <w:lang w:val="ru-RU"/>
+        </w:rPr>
+        <w:t xml:space="preserve">Класс </w:t>
+      </w:r>
+      <w:proofErr w:type="spellStart"/>
+      <w:r>
+        <w:rPr>
+          <w:lang w:val="ru-RU"/>
+        </w:rPr>
+        <w:t>Date</w:t>
+      </w:r>
+      <w:proofErr w:type="spellEnd"/>
+      <w:r>
+        <w:rPr>
+          <w:lang w:val="ru-RU"/>
+        </w:rPr>
+        <w:t xml:space="preserve"> хранит время в миллисекундах</w:t>
+      </w:r>
+      <w:r>
+        <w:rPr>
+          <w:lang w:val="ru-RU"/>
+        </w:rPr>
+        <w:t xml:space="preserve"> (число </w:t>
+      </w:r>
+      <w:r>
+        <w:t>long</w:t>
+      </w:r>
+      <w:r>
+        <w:rPr>
+          <w:lang w:val="ru-RU"/>
+        </w:rPr>
+        <w:t>)</w:t>
+      </w:r>
+      <w:r>
+        <w:rPr>
+          <w:lang w:val="ru-RU"/>
+        </w:rPr>
+        <w:t xml:space="preserve"> начиная с 01.01</w:t>
+      </w:r>
+      <w:r>
+        <w:rPr>
+          <w:lang w:val="ru-RU"/>
+        </w:rPr>
+        <w:t xml:space="preserve">.1970 и имеет </w:t>
+      </w:r>
+      <w:r>
+        <w:rPr>
+          <w:lang w:val="ru-RU"/>
+        </w:rPr>
+        <w:t>конструктор по умолчанию, который возвращает текущее время</w:t>
+      </w:r>
+      <w:r>
+        <w:rPr>
+          <w:lang w:val="ru-RU"/>
+        </w:rPr>
+        <w:t xml:space="preserve"> согласно настройкам компьютера.</w:t>
+      </w:r>
+      <w:r>
+        <w:rPr>
+          <w:lang w:val="ru-RU"/>
+        </w:rPr>
+        <w:t xml:space="preserve"> Для форматирования вывода даты и времени используется класс </w:t>
+      </w:r>
+      <w:proofErr w:type="spellStart"/>
+      <w:r>
+        <w:rPr>
+          <w:lang w:val="ru-RU"/>
+        </w:rPr>
+        <w:t>java.text.SimpleDateFormat</w:t>
+      </w:r>
+      <w:proofErr w:type="spellEnd"/>
+      <w:r>
+        <w:rPr>
+          <w:lang w:val="ru-RU"/>
+        </w:rPr>
+        <w:t>. П</w:t>
+      </w:r>
+      <w:r>
+        <w:rPr>
+          <w:lang w:val="ru-RU"/>
+        </w:rPr>
+        <w:t xml:space="preserve">ри создании шаблона для отображения даты </w:t>
+      </w:r>
+      <w:proofErr w:type="spellStart"/>
+      <w:r>
+        <w:rPr>
+          <w:lang w:val="ru-RU"/>
+        </w:rPr>
+        <w:t>dd</w:t>
+      </w:r>
+      <w:proofErr w:type="spellEnd"/>
+      <w:r>
+        <w:rPr>
+          <w:lang w:val="ru-RU"/>
+        </w:rPr>
+        <w:t xml:space="preserve"> </w:t>
+      </w:r>
+      <w:r>
+        <w:rPr>
+          <w:lang w:val="ru-RU"/>
+        </w:rPr>
+        <w:t>–</w:t>
+      </w:r>
+      <w:r>
+        <w:rPr>
+          <w:lang w:val="ru-RU"/>
+        </w:rPr>
+        <w:t xml:space="preserve"> </w:t>
+      </w:r>
+      <w:r>
+        <w:rPr>
+          <w:lang w:val="ru-RU"/>
+        </w:rPr>
+        <w:t xml:space="preserve">означает день, MM </w:t>
+      </w:r>
+      <w:r>
+        <w:rPr>
+          <w:lang w:val="ru-RU"/>
+        </w:rPr>
+        <w:t>–</w:t>
+      </w:r>
+      <w:r>
+        <w:rPr>
+          <w:lang w:val="ru-RU"/>
+        </w:rPr>
+        <w:t xml:space="preserve"> </w:t>
+      </w:r>
+      <w:r>
+        <w:rPr>
+          <w:lang w:val="ru-RU"/>
+        </w:rPr>
+        <w:t xml:space="preserve">месяц, </w:t>
+      </w:r>
+      <w:proofErr w:type="spellStart"/>
+      <w:r>
+        <w:rPr>
+          <w:lang w:val="ru-RU"/>
+        </w:rPr>
+        <w:t>yyyy</w:t>
+      </w:r>
+      <w:proofErr w:type="spellEnd"/>
+      <w:r>
+        <w:rPr>
+          <w:lang w:val="ru-RU"/>
+        </w:rPr>
+        <w:t xml:space="preserve"> </w:t>
+      </w:r>
+      <w:r>
+        <w:rPr>
+          <w:lang w:val="ru-RU"/>
+        </w:rPr>
+        <w:t>–</w:t>
+      </w:r>
+      <w:r>
+        <w:rPr>
+          <w:lang w:val="ru-RU"/>
+        </w:rPr>
+        <w:t xml:space="preserve"> </w:t>
+      </w:r>
+      <w:r>
+        <w:rPr>
+          <w:lang w:val="ru-RU"/>
+        </w:rPr>
+        <w:t xml:space="preserve">год, </w:t>
+      </w:r>
+      <w:proofErr w:type="spellStart"/>
+      <w:r>
+        <w:rPr>
+          <w:lang w:val="ru-RU"/>
+        </w:rPr>
+        <w:t>hh</w:t>
+      </w:r>
+      <w:proofErr w:type="spellEnd"/>
+      <w:r>
+        <w:rPr>
+          <w:lang w:val="ru-RU"/>
+        </w:rPr>
+        <w:t xml:space="preserve"> </w:t>
+      </w:r>
+      <w:r>
+        <w:rPr>
+          <w:lang w:val="ru-RU"/>
+        </w:rPr>
+        <w:t>–</w:t>
+      </w:r>
+      <w:r>
+        <w:rPr>
+          <w:lang w:val="ru-RU"/>
+        </w:rPr>
+        <w:t xml:space="preserve"> </w:t>
+      </w:r>
+      <w:r>
+        <w:rPr>
+          <w:lang w:val="ru-RU"/>
+        </w:rPr>
+        <w:t xml:space="preserve">часы и </w:t>
+      </w:r>
+      <w:proofErr w:type="spellStart"/>
+      <w:r>
+        <w:rPr>
+          <w:lang w:val="ru-RU"/>
+        </w:rPr>
+        <w:t>mm</w:t>
+      </w:r>
+      <w:proofErr w:type="spellEnd"/>
+      <w:r>
+        <w:rPr>
+          <w:lang w:val="ru-RU"/>
+        </w:rPr>
+        <w:t xml:space="preserve"> </w:t>
+      </w:r>
+      <w:r>
+        <w:rPr>
+          <w:lang w:val="ru-RU"/>
+        </w:rPr>
+        <w:t>–</w:t>
+      </w:r>
+      <w:r>
+        <w:rPr>
+          <w:lang w:val="ru-RU"/>
+        </w:rPr>
+        <w:t xml:space="preserve"> </w:t>
+      </w:r>
+      <w:r>
+        <w:rPr>
+          <w:lang w:val="ru-RU"/>
+        </w:rPr>
+        <w:t>минуты</w:t>
+      </w:r>
+      <w:r>
+        <w:rPr>
+          <w:lang w:val="ru-RU"/>
+        </w:rPr>
+        <w:t xml:space="preserve">, </w:t>
+      </w:r>
+      <w:proofErr w:type="spellStart"/>
+      <w:r>
+        <w:t>ss</w:t>
+      </w:r>
+      <w:proofErr w:type="spellEnd"/>
+      <w:r>
+        <w:rPr>
+          <w:lang w:val="ru-RU"/>
+        </w:rPr>
+        <w:t xml:space="preserve"> </w:t>
+      </w:r>
+      <w:r>
+        <w:rPr>
+          <w:lang w:val="ru-RU"/>
+        </w:rPr>
+        <w:t>–</w:t>
+      </w:r>
+      <w:r>
+        <w:rPr>
+          <w:lang w:val="ru-RU"/>
+        </w:rPr>
+        <w:t xml:space="preserve"> </w:t>
+      </w:r>
+      <w:r>
+        <w:rPr>
+          <w:lang w:val="ru-RU"/>
+        </w:rPr>
+        <w:t>секунды.</w:t>
+      </w:r>
+    </w:p>
+    <w:p>
+      <w:pPr>
+        <w:pStyle w:val="ListParagraph"/>
+        <w:rPr>
+          <w:lang w:val="ru-RU"/>
+        </w:rPr>
+      </w:pPr>
+      <w:r>
+        <w:rPr>
+          <w:lang w:val="ru-RU"/>
+        </w:rPr>
+        <w:lastRenderedPageBreak/>
+        <w:t xml:space="preserve">Для работы </w:t>
+      </w:r>
+      <w:r>
+        <w:rPr>
+          <w:lang w:val="ru-RU"/>
+        </w:rPr>
+        <w:t>с датой в рамках календаря</w:t>
+      </w:r>
+      <w:r>
+        <w:rPr>
+          <w:lang w:val="ru-RU"/>
+        </w:rPr>
+        <w:t xml:space="preserve"> </w:t>
+      </w:r>
+      <w:r>
+        <w:rPr>
+          <w:lang w:val="ru-RU"/>
+        </w:rPr>
+        <w:t xml:space="preserve">используется </w:t>
+      </w:r>
+      <w:r>
+        <w:rPr>
+          <w:lang w:val="ru-RU"/>
+        </w:rPr>
+        <w:t xml:space="preserve">абстрактный </w:t>
+      </w:r>
+      <w:r>
+        <w:rPr>
+          <w:lang w:val="ru-RU"/>
+        </w:rPr>
+        <w:t xml:space="preserve">класс </w:t>
+      </w:r>
+      <w:proofErr w:type="spellStart"/>
+      <w:r>
+        <w:rPr>
+          <w:lang w:val="ru-RU"/>
+        </w:rPr>
+        <w:t>java.util.Calendar</w:t>
+      </w:r>
+      <w:proofErr w:type="spellEnd"/>
+      <w:r>
+        <w:rPr>
+          <w:lang w:val="ru-RU"/>
+        </w:rPr>
+        <w:t xml:space="preserve">. </w:t>
+      </w:r>
+      <w:r>
+        <w:rPr>
+          <w:lang w:val="ru-RU"/>
+        </w:rPr>
+        <w:t xml:space="preserve">Конструктор по умолчанию </w:t>
+      </w:r>
+      <w:proofErr w:type="spellStart"/>
+      <w:proofErr w:type="gramStart"/>
+      <w:r>
+        <w:rPr>
+          <w:lang w:val="ru-RU"/>
+        </w:rPr>
+        <w:t>GregorianCalendar</w:t>
+      </w:r>
+      <w:proofErr w:type="spellEnd"/>
+      <w:r>
+        <w:rPr>
+          <w:lang w:val="ru-RU"/>
+        </w:rPr>
+        <w:t>(</w:t>
+      </w:r>
+      <w:proofErr w:type="gramEnd"/>
+      <w:r>
+        <w:rPr>
+          <w:lang w:val="ru-RU"/>
+        </w:rPr>
+        <w:t xml:space="preserve">) возвращает календарь для текущего дня </w:t>
+      </w:r>
+      <w:r>
+        <w:rPr>
+          <w:lang w:val="ru-RU"/>
+        </w:rPr>
+        <w:t>согласно настройкам компьютера.</w:t>
+      </w:r>
+      <w:r>
+        <w:rPr>
+          <w:lang w:val="ru-RU"/>
+        </w:rPr>
+        <w:t xml:space="preserve"> Класс </w:t>
+      </w:r>
+      <w:r>
+        <w:t>Calendar</w:t>
+      </w:r>
+      <w:r>
+        <w:rPr>
+          <w:lang w:val="ru-RU"/>
+        </w:rPr>
+        <w:t xml:space="preserve"> позволяет получать названия месяцев и дней недели, увеличивать или уменьшать раз</w:t>
+      </w:r>
+      <w:bookmarkStart w:id="0" w:name="_GoBack"/>
+      <w:bookmarkEnd w:id="0"/>
+      <w:r>
+        <w:rPr>
+          <w:lang w:val="ru-RU"/>
+        </w:rPr>
+        <w:t>личные параметры текущей даты, а также получать их.</w:t>
+      </w:r>
     </w:p>
     <w:p>
       <w:pPr>
@@ -6232,6 +6724,740 @@
           <w:lang w:val="ru-RU"/>
         </w:rPr>
       </w:pPr>
+      <w:r>
+        <w:rPr>
+          <w:lang w:val="ru-RU"/>
+        </w:rPr>
+        <w:t xml:space="preserve">Основными средствами создания </w:t>
+      </w:r>
+      <w:r>
+        <w:t>GUI</w:t>
+      </w:r>
+      <w:r>
+        <w:rPr>
+          <w:lang w:val="ru-RU"/>
+        </w:rPr>
+        <w:t xml:space="preserve"> </w:t>
+      </w:r>
+      <w:r>
+        <w:rPr>
+          <w:lang w:val="ru-RU"/>
+        </w:rPr>
+        <w:t xml:space="preserve">в </w:t>
+      </w:r>
+      <w:r>
+        <w:t>Java</w:t>
+      </w:r>
+      <w:r>
+        <w:rPr>
+          <w:lang w:val="ru-RU"/>
+        </w:rPr>
+        <w:t xml:space="preserve"> </w:t>
+      </w:r>
+      <w:r>
+        <w:rPr>
+          <w:lang w:val="ru-RU"/>
+        </w:rPr>
+        <w:t xml:space="preserve">являются библиотеки </w:t>
+      </w:r>
+      <w:r>
+        <w:t>AWT</w:t>
+      </w:r>
+      <w:r>
+        <w:rPr>
+          <w:lang w:val="ru-RU"/>
+        </w:rPr>
+        <w:t xml:space="preserve"> и </w:t>
+      </w:r>
+      <w:r>
+        <w:t>Swing</w:t>
+      </w:r>
+      <w:r>
+        <w:rPr>
+          <w:lang w:val="ru-RU"/>
+        </w:rPr>
+        <w:t xml:space="preserve">. </w:t>
+      </w:r>
+    </w:p>
+    <w:p>
+      <w:pPr>
+        <w:pStyle w:val="ListParagraph"/>
+        <w:rPr>
+          <w:lang w:val="uk-UA"/>
+        </w:rPr>
+      </w:pPr>
+      <w:r>
+        <w:rPr>
+          <w:lang w:val="ru-RU"/>
+        </w:rPr>
+        <w:t xml:space="preserve">Библиотека </w:t>
+      </w:r>
+      <w:r>
+        <w:t>AWT</w:t>
+      </w:r>
+      <w:r>
+        <w:rPr>
+          <w:lang w:val="ru-RU"/>
+        </w:rPr>
+        <w:t xml:space="preserve"> (</w:t>
+      </w:r>
+      <w:r>
+        <w:t>Abstract</w:t>
+      </w:r>
+      <w:r>
+        <w:rPr>
+          <w:lang w:val="ru-RU"/>
+        </w:rPr>
+        <w:t xml:space="preserve"> </w:t>
+      </w:r>
+      <w:r>
+        <w:t>Window</w:t>
+      </w:r>
+      <w:r>
+        <w:rPr>
+          <w:lang w:val="ru-RU"/>
+        </w:rPr>
+        <w:t xml:space="preserve"> </w:t>
+      </w:r>
+      <w:r>
+        <w:t>Toolkit</w:t>
+      </w:r>
+      <w:r>
+        <w:rPr>
+          <w:lang w:val="ru-RU"/>
+        </w:rPr>
+        <w:t>)</w:t>
+      </w:r>
+      <w:r>
+        <w:rPr>
+          <w:lang w:val="ru-RU"/>
+        </w:rPr>
+        <w:t xml:space="preserve"> содержит средства </w:t>
+      </w:r>
+      <w:r>
+        <w:rPr>
+          <w:lang w:val="ru-RU"/>
+        </w:rPr>
+        <w:t>необходимые</w:t>
+      </w:r>
+      <w:r>
+        <w:rPr>
+          <w:lang w:val="ru-RU"/>
+        </w:rPr>
+        <w:t xml:space="preserve"> </w:t>
+      </w:r>
+      <w:r>
+        <w:rPr>
+          <w:lang w:val="ru-RU"/>
+        </w:rPr>
+        <w:t xml:space="preserve">для работы с геометрией, текстом, картинками и вывода на печать. Основными классами </w:t>
+      </w:r>
+      <w:r>
+        <w:t>AWT</w:t>
+      </w:r>
+      <w:r>
+        <w:rPr>
+          <w:lang w:val="ru-RU"/>
+        </w:rPr>
+        <w:t xml:space="preserve"> </w:t>
+      </w:r>
+      <w:r>
+        <w:rPr>
+          <w:lang w:val="uk-UA"/>
+        </w:rPr>
+        <w:t>являються</w:t>
+      </w:r>
+      <w:r>
+        <w:rPr>
+          <w:lang w:val="ru-RU"/>
+        </w:rPr>
+        <w:t xml:space="preserve"> классы </w:t>
+      </w:r>
+      <w:r>
+        <w:t>Graphics</w:t>
+      </w:r>
+      <w:r>
+        <w:rPr>
+          <w:lang w:val="ru-RU"/>
+        </w:rPr>
+        <w:t xml:space="preserve"> </w:t>
+      </w:r>
+      <w:r>
+        <w:rPr>
+          <w:lang w:val="uk-UA"/>
+        </w:rPr>
+        <w:t xml:space="preserve">и </w:t>
+      </w:r>
+      <w:r>
+        <w:t>Graphics</w:t>
+      </w:r>
+      <w:r>
+        <w:rPr>
+          <w:lang w:val="ru-RU"/>
+        </w:rPr>
+        <w:t>2</w:t>
+      </w:r>
+      <w:r>
+        <w:t>D</w:t>
+      </w:r>
+      <w:r>
+        <w:rPr>
+          <w:lang w:val="ru-RU"/>
+        </w:rPr>
+        <w:t>.</w:t>
+      </w:r>
+    </w:p>
+    <w:p>
+      <w:pPr>
+        <w:pStyle w:val="ListParagraph"/>
+        <w:rPr>
+          <w:lang w:val="ru-RU"/>
+        </w:rPr>
+      </w:pPr>
+      <w:r>
+        <w:rPr>
+          <w:lang w:val="ru-RU"/>
+        </w:rPr>
+        <w:t xml:space="preserve">Библиотека </w:t>
+      </w:r>
+      <w:r>
+        <w:t>Swing</w:t>
+      </w:r>
+      <w:r>
+        <w:rPr>
+          <w:lang w:val="ru-RU"/>
+        </w:rPr>
+        <w:t xml:space="preserve"> </w:t>
+      </w:r>
+      <w:r>
+        <w:rPr>
+          <w:lang w:val="ru-RU"/>
+        </w:rPr>
+        <w:t xml:space="preserve">содержит стандартные компоненты графического интерфейса (окна, поля ввода, выпадающие списки, таблицы и т.д.). Также, библиотека </w:t>
+      </w:r>
+      <w:r>
+        <w:t>Swing</w:t>
+      </w:r>
+      <w:r>
+        <w:rPr>
+          <w:lang w:val="ru-RU"/>
+        </w:rPr>
+        <w:t xml:space="preserve"> содержит средства для обработки событий (ввод с клавиатуры, клин мыши, прокрутка колесика и т.д.).</w:t>
+      </w:r>
+    </w:p>
+    <w:p>
+      <w:pPr>
+        <w:pStyle w:val="ListParagraph"/>
+        <w:rPr>
+          <w:lang w:val="ru-RU"/>
+        </w:rPr>
+      </w:pPr>
+      <w:r>
+        <w:rPr>
+          <w:lang w:val="ru-RU"/>
+        </w:rPr>
+        <w:t>Основные</w:t>
+      </w:r>
+      <w:r>
+        <w:rPr>
+          <w:lang w:val="ru-RU"/>
+        </w:rPr>
+        <w:t xml:space="preserve"> моменты</w:t>
+      </w:r>
+      <w:r>
+        <w:rPr>
+          <w:lang w:val="ru-RU"/>
+        </w:rPr>
+        <w:t xml:space="preserve"> при построении </w:t>
+      </w:r>
+      <w:r>
+        <w:t>GUI</w:t>
+      </w:r>
+      <w:r>
+        <w:rPr>
+          <w:lang w:val="ru-RU"/>
+        </w:rPr>
+        <w:t>:</w:t>
+      </w:r>
+    </w:p>
+    <w:p>
+      <w:pPr>
+        <w:pStyle w:val="ListParagraph"/>
+        <w:numPr>
+          <w:ilvl w:val="0"/>
+          <w:numId w:val="9"/>
+        </w:numPr>
+        <w:rPr>
+          <w:lang w:val="ru-RU"/>
+        </w:rPr>
+      </w:pPr>
+      <w:r>
+        <w:rPr>
+          <w:lang w:val="ru-RU"/>
+        </w:rPr>
+        <w:t xml:space="preserve">При построении </w:t>
+      </w:r>
+      <w:r>
+        <w:t>GUI</w:t>
+      </w:r>
+      <w:r>
+        <w:rPr>
+          <w:lang w:val="ru-RU"/>
+        </w:rPr>
+        <w:t xml:space="preserve"> </w:t>
+      </w:r>
+      <w:r>
+        <w:rPr>
+          <w:lang w:val="ru-RU"/>
+        </w:rPr>
+        <w:t xml:space="preserve">создается контейнер </w:t>
+      </w:r>
+      <w:proofErr w:type="spellStart"/>
+      <w:r>
+        <w:t>JFrame</w:t>
+      </w:r>
+      <w:proofErr w:type="spellEnd"/>
+      <w:r>
+        <w:rPr>
+          <w:lang w:val="ru-RU"/>
+        </w:rPr>
+        <w:t xml:space="preserve">, который состоит из двух областей </w:t>
+      </w:r>
+      <w:r>
+        <w:t>Menu</w:t>
+      </w:r>
+      <w:r>
+        <w:rPr>
+          <w:lang w:val="ru-RU"/>
+        </w:rPr>
+        <w:t xml:space="preserve"> </w:t>
+      </w:r>
+      <w:r>
+        <w:t>Bar</w:t>
+      </w:r>
+      <w:r>
+        <w:rPr>
+          <w:lang w:val="ru-RU"/>
+        </w:rPr>
+        <w:t xml:space="preserve"> </w:t>
+      </w:r>
+      <w:r>
+        <w:rPr>
+          <w:lang w:val="ru-RU"/>
+        </w:rPr>
+        <w:t xml:space="preserve">(верхняя часть любого окна программы) и </w:t>
+      </w:r>
+      <w:r>
+        <w:t>Content</w:t>
+      </w:r>
+      <w:r>
+        <w:rPr>
+          <w:lang w:val="ru-RU"/>
+        </w:rPr>
+        <w:t xml:space="preserve"> </w:t>
+      </w:r>
+      <w:r>
+        <w:t>Pane</w:t>
+      </w:r>
+      <w:r>
+        <w:rPr>
+          <w:lang w:val="ru-RU"/>
+        </w:rPr>
+        <w:t xml:space="preserve">, контейнера, которой и принимает все остальные компоненты </w:t>
+      </w:r>
+      <w:r>
+        <w:t>GUI</w:t>
+      </w:r>
+      <w:r>
+        <w:rPr>
+          <w:lang w:val="ru-RU"/>
+        </w:rPr>
+        <w:t>.</w:t>
+      </w:r>
+    </w:p>
+    <w:p>
+      <w:pPr>
+        <w:pStyle w:val="ListParagraph"/>
+        <w:numPr>
+          <w:ilvl w:val="0"/>
+          <w:numId w:val="9"/>
+        </w:numPr>
+        <w:rPr>
+          <w:lang w:val="ru-RU"/>
+        </w:rPr>
+      </w:pPr>
+      <w:r>
+        <w:rPr>
+          <w:lang w:val="ru-RU"/>
+        </w:rPr>
+        <w:t xml:space="preserve">Все объекты библиотеки </w:t>
+      </w:r>
+      <w:r>
+        <w:t>Swing</w:t>
+      </w:r>
+      <w:r>
+        <w:rPr>
+          <w:lang w:val="ru-RU"/>
+        </w:rPr>
+        <w:t xml:space="preserve">, которые служат для создания </w:t>
+      </w:r>
+      <w:r>
+        <w:rPr>
+          <w:lang w:val="ru-RU"/>
+        </w:rPr>
+        <w:t xml:space="preserve">графического интерфейса, наследуются от класса </w:t>
+      </w:r>
+      <w:proofErr w:type="spellStart"/>
+      <w:r>
+        <w:t>JComponent</w:t>
+      </w:r>
+      <w:proofErr w:type="spellEnd"/>
+      <w:r>
+        <w:rPr>
+          <w:lang w:val="ru-RU"/>
+        </w:rPr>
+        <w:t xml:space="preserve">. </w:t>
+      </w:r>
+      <w:r>
+        <w:rPr>
+          <w:lang w:val="ru-RU"/>
+        </w:rPr>
+        <w:t>Они делятся на два типа – контейнеры (</w:t>
+      </w:r>
+      <w:proofErr w:type="spellStart"/>
+      <w:r>
+        <w:t>JPanel</w:t>
+      </w:r>
+      <w:proofErr w:type="spellEnd"/>
+      <w:r>
+        <w:rPr>
+          <w:lang w:val="ru-RU"/>
+        </w:rPr>
+        <w:t xml:space="preserve">, </w:t>
+      </w:r>
+      <w:r>
+        <w:t>Content</w:t>
+      </w:r>
+      <w:r>
+        <w:rPr>
+          <w:lang w:val="ru-RU"/>
+        </w:rPr>
+        <w:t xml:space="preserve"> </w:t>
+      </w:r>
+      <w:r>
+        <w:t>P</w:t>
+      </w:r>
+      <w:r>
+        <w:t>ane</w:t>
+      </w:r>
+      <w:r>
+        <w:rPr>
+          <w:lang w:val="ru-RU"/>
+        </w:rPr>
+        <w:t xml:space="preserve">), которые визуально не видны, но служат для </w:t>
+      </w:r>
+      <w:r>
+        <w:rPr>
+          <w:lang w:val="ru-RU"/>
+        </w:rPr>
+        <w:t>группировки остальных компонент</w:t>
+      </w:r>
+      <w:r>
+        <w:rPr>
+          <w:lang w:val="ru-RU"/>
+        </w:rPr>
+        <w:t>,</w:t>
+      </w:r>
+      <w:r>
+        <w:rPr>
+          <w:lang w:val="ru-RU"/>
+        </w:rPr>
+        <w:t xml:space="preserve"> и визуальные компоненты</w:t>
+      </w:r>
+      <w:r>
+        <w:rPr>
+          <w:lang w:val="ru-RU"/>
+        </w:rPr>
+        <w:t xml:space="preserve"> </w:t>
+      </w:r>
+      <w:r>
+        <w:t>GUI</w:t>
+      </w:r>
+      <w:r>
+        <w:rPr>
+          <w:lang w:val="ru-RU"/>
+        </w:rPr>
+        <w:t xml:space="preserve"> (</w:t>
+      </w:r>
+      <w:proofErr w:type="spellStart"/>
+      <w:r>
+        <w:rPr>
+          <w:rFonts w:ascii="Consolas" w:hAnsi="Consolas" w:cs="Consolas"/>
+          <w:color w:val="000000"/>
+          <w:sz w:val="20"/>
+          <w:szCs w:val="20"/>
+          <w:highlight w:val="lightGray"/>
+        </w:rPr>
+        <w:t>JLabel</w:t>
+      </w:r>
+      <w:proofErr w:type="spellEnd"/>
+      <w:r>
+        <w:rPr>
+          <w:lang w:val="ru-RU"/>
+        </w:rPr>
+        <w:t xml:space="preserve">, </w:t>
+      </w:r>
+      <w:proofErr w:type="spellStart"/>
+      <w:r>
+        <w:t>JTextField</w:t>
+      </w:r>
+      <w:proofErr w:type="spellEnd"/>
+      <w:r>
+        <w:rPr>
+          <w:lang w:val="ru-RU"/>
+        </w:rPr>
+        <w:t xml:space="preserve">, </w:t>
+      </w:r>
+      <w:proofErr w:type="spellStart"/>
+      <w:r>
+        <w:t>JComboBox</w:t>
+      </w:r>
+      <w:proofErr w:type="spellEnd"/>
+      <w:r>
+        <w:rPr>
+          <w:lang w:val="ru-RU"/>
+        </w:rPr>
+        <w:t xml:space="preserve">, </w:t>
+      </w:r>
+      <w:proofErr w:type="spellStart"/>
+      <w:r>
+        <w:t>JButton</w:t>
+      </w:r>
+      <w:proofErr w:type="spellEnd"/>
+      <w:r>
+        <w:rPr>
+          <w:lang w:val="ru-RU"/>
+        </w:rPr>
+        <w:t xml:space="preserve"> </w:t>
+      </w:r>
+      <w:r>
+        <w:rPr>
+          <w:lang w:val="ru-RU"/>
+        </w:rPr>
+        <w:t>и т.д.).</w:t>
+      </w:r>
+    </w:p>
+    <w:p>
+      <w:pPr>
+        <w:pStyle w:val="ListParagraph"/>
+        <w:numPr>
+          <w:ilvl w:val="0"/>
+          <w:numId w:val="9"/>
+        </w:numPr>
+        <w:rPr>
+          <w:lang w:val="ru-RU"/>
+        </w:rPr>
+      </w:pPr>
+      <w:r>
+        <w:rPr>
+          <w:lang w:val="ru-RU"/>
+        </w:rPr>
+        <w:t xml:space="preserve">Для того что бы добавить какой-то визуальный компонент </w:t>
+      </w:r>
+      <w:r>
+        <w:t>GUI</w:t>
+      </w:r>
+      <w:r>
+        <w:rPr>
+          <w:lang w:val="ru-RU"/>
+        </w:rPr>
+        <w:t xml:space="preserve">, необходимо создать объект этого класса и добавить его в </w:t>
+      </w:r>
+      <w:r>
+        <w:t>Content</w:t>
+      </w:r>
+      <w:r>
+        <w:rPr>
+          <w:lang w:val="ru-RU"/>
+        </w:rPr>
+        <w:t xml:space="preserve"> </w:t>
+      </w:r>
+      <w:r>
+        <w:t>P</w:t>
+      </w:r>
+      <w:r>
+        <w:t>ane</w:t>
+      </w:r>
+      <w:r>
+        <w:rPr>
+          <w:lang w:val="ru-RU"/>
+        </w:rPr>
+        <w:t xml:space="preserve">. После чего этот компонент отобразиться внутри окна </w:t>
+      </w:r>
+      <w:r>
+        <w:t>GUI</w:t>
+      </w:r>
+      <w:r>
+        <w:rPr>
+          <w:lang w:val="ru-RU"/>
+        </w:rPr>
+        <w:t>.</w:t>
+      </w:r>
+    </w:p>
+    <w:p>
+      <w:pPr>
+        <w:pStyle w:val="ListParagraph"/>
+        <w:numPr>
+          <w:ilvl w:val="0"/>
+          <w:numId w:val="9"/>
+        </w:numPr>
+        <w:rPr>
+          <w:lang w:val="ru-RU"/>
+        </w:rPr>
+      </w:pPr>
+      <w:r>
+        <w:rPr>
+          <w:lang w:val="ru-RU"/>
+        </w:rPr>
+        <w:t xml:space="preserve">Для группировки компонент внутри </w:t>
+      </w:r>
+      <w:r>
+        <w:t>Content</w:t>
+      </w:r>
+      <w:r>
+        <w:rPr>
+          <w:lang w:val="ru-RU"/>
+        </w:rPr>
+        <w:t xml:space="preserve"> </w:t>
+      </w:r>
+      <w:proofErr w:type="spellStart"/>
+      <w:r>
+        <w:rPr>
+          <w:lang w:val="ru-RU"/>
+        </w:rPr>
+        <w:t>Pane</w:t>
+      </w:r>
+      <w:proofErr w:type="spellEnd"/>
+      <w:r>
+        <w:rPr>
+          <w:lang w:val="ru-RU"/>
+        </w:rPr>
+        <w:t xml:space="preserve"> </w:t>
+      </w:r>
+      <w:r>
+        <w:rPr>
+          <w:lang w:val="ru-RU"/>
+        </w:rPr>
+        <w:t xml:space="preserve">используется </w:t>
+      </w:r>
+      <w:r>
+        <w:rPr>
+          <w:lang w:val="ru-RU"/>
+        </w:rPr>
+        <w:t>объект</w:t>
+      </w:r>
+      <w:r>
+        <w:rPr>
+          <w:lang w:val="ru-RU"/>
+        </w:rPr>
+        <w:t xml:space="preserve"> </w:t>
+      </w:r>
+      <w:proofErr w:type="spellStart"/>
+      <w:r>
+        <w:rPr>
+          <w:lang w:val="ru-RU"/>
+        </w:rPr>
+        <w:t>JPanel</w:t>
+      </w:r>
+      <w:proofErr w:type="spellEnd"/>
+      <w:r>
+        <w:rPr>
+          <w:lang w:val="ru-RU"/>
+        </w:rPr>
+        <w:t xml:space="preserve"> – стандартный контейнер, </w:t>
+      </w:r>
+      <w:r>
+        <w:rPr>
+          <w:lang w:val="ru-RU"/>
+        </w:rPr>
+        <w:t>куда помещаться необходимые</w:t>
+      </w:r>
+      <w:r>
+        <w:rPr>
+          <w:lang w:val="ru-RU"/>
+        </w:rPr>
+        <w:t xml:space="preserve"> визуальных компонент</w:t>
+      </w:r>
+      <w:r>
+        <w:rPr>
+          <w:lang w:val="ru-RU"/>
+        </w:rPr>
+        <w:t>ы</w:t>
+      </w:r>
+      <w:r>
+        <w:rPr>
+          <w:lang w:val="ru-RU"/>
+        </w:rPr>
+        <w:t xml:space="preserve"> </w:t>
+      </w:r>
+      <w:r>
+        <w:t>GUI</w:t>
+      </w:r>
+      <w:r>
+        <w:rPr>
+          <w:lang w:val="ru-RU"/>
+        </w:rPr>
+        <w:t xml:space="preserve">. </w:t>
+      </w:r>
+      <w:proofErr w:type="spellStart"/>
+      <w:r>
+        <w:t>JPanel</w:t>
+      </w:r>
+      <w:proofErr w:type="spellEnd"/>
+      <w:r>
+        <w:rPr>
+          <w:lang w:val="ru-RU"/>
+        </w:rPr>
+        <w:t>,</w:t>
+      </w:r>
+      <w:r>
+        <w:t xml:space="preserve"> </w:t>
+      </w:r>
+      <w:r>
+        <w:rPr>
+          <w:lang w:val="ru-RU"/>
+        </w:rPr>
+        <w:t>в свою очередь,</w:t>
+      </w:r>
+      <w:r>
+        <w:rPr>
+          <w:lang w:val="ru-RU"/>
+        </w:rPr>
+        <w:t xml:space="preserve"> помещается в </w:t>
+      </w:r>
+      <w:r>
+        <w:t>Content</w:t>
+      </w:r>
+      <w:r>
+        <w:rPr>
+          <w:lang w:val="ru-RU"/>
+        </w:rPr>
+        <w:t xml:space="preserve"> </w:t>
+      </w:r>
+      <w:proofErr w:type="spellStart"/>
+      <w:r>
+        <w:rPr>
+          <w:lang w:val="ru-RU"/>
+        </w:rPr>
+        <w:t>Pane</w:t>
+      </w:r>
+      <w:proofErr w:type="spellEnd"/>
+      <w:r>
+        <w:rPr>
+          <w:lang w:val="ru-RU"/>
+        </w:rPr>
+        <w:t>.</w:t>
+      </w:r>
     </w:p>
     <w:p>
       <w:pPr>
@@ -6956,6 +8182,95 @@
       <w:lvlJc w:val="right"/>
       <w:pPr>
         <w:ind w:left="6480" w:hanging="180"/>
+      </w:pPr>
+    </w:lvl>
+  </w:abstractNum>
+  <w:abstractNum w:abstractNumId="8">
+    <w:nsid w:val="75953357"/>
+    <w:multiLevelType w:val="hybridMultilevel"/>
+    <w:tmpl w:val="20E8EAB6"/>
+    <w:lvl w:ilvl="0" w:tplc="4C329608">
+      <w:start w:val="1"/>
+      <w:numFmt w:val="decimal"/>
+      <w:lvlText w:val="%1)"/>
+      <w:lvlJc w:val="left"/>
+      <w:pPr>
+        <w:ind w:left="1080" w:hanging="360"/>
+      </w:pPr>
+      <w:rPr>
+        <w:rFonts w:hint="default"/>
+      </w:rPr>
+    </w:lvl>
+    <w:lvl w:ilvl="1" w:tplc="04090019" w:tentative="1">
+      <w:start w:val="1"/>
+      <w:numFmt w:val="lowerLetter"/>
+      <w:lvlText w:val="%2."/>
+      <w:lvlJc w:val="left"/>
+      <w:pPr>
+        <w:ind w:left="1800" w:hanging="360"/>
+      </w:pPr>
+    </w:lvl>
+    <w:lvl w:ilvl="2" w:tplc="0409001B" w:tentative="1">
+      <w:start w:val="1"/>
+      <w:numFmt w:val="lowerRoman"/>
+      <w:lvlText w:val="%3."/>
+      <w:lvlJc w:val="right"/>
+      <w:pPr>
+        <w:ind w:left="2520" w:hanging="180"/>
+      </w:pPr>
+    </w:lvl>
+    <w:lvl w:ilvl="3" w:tplc="0409000F" w:tentative="1">
+      <w:start w:val="1"/>
+      <w:numFmt w:val="decimal"/>
+      <w:lvlText w:val="%4."/>
+      <w:lvlJc w:val="left"/>
+      <w:pPr>
+        <w:ind w:left="3240" w:hanging="360"/>
+      </w:pPr>
+    </w:lvl>
+    <w:lvl w:ilvl="4" w:tplc="04090019" w:tentative="1">
+      <w:start w:val="1"/>
+      <w:numFmt w:val="lowerLetter"/>
+      <w:lvlText w:val="%5."/>
+      <w:lvlJc w:val="left"/>
+      <w:pPr>
+        <w:ind w:left="3960" w:hanging="360"/>
+      </w:pPr>
+    </w:lvl>
+    <w:lvl w:ilvl="5" w:tplc="0409001B" w:tentative="1">
+      <w:start w:val="1"/>
+      <w:numFmt w:val="lowerRoman"/>
+      <w:lvlText w:val="%6."/>
+      <w:lvlJc w:val="right"/>
+      <w:pPr>
+        <w:ind w:left="4680" w:hanging="180"/>
+      </w:pPr>
+    </w:lvl>
+    <w:lvl w:ilvl="6" w:tplc="0409000F" w:tentative="1">
+      <w:start w:val="1"/>
+      <w:numFmt w:val="decimal"/>
+      <w:lvlText w:val="%7."/>
+      <w:lvlJc w:val="left"/>
+      <w:pPr>
+        <w:ind w:left="5400" w:hanging="360"/>
+      </w:pPr>
+    </w:lvl>
+    <w:lvl w:ilvl="7" w:tplc="04090019" w:tentative="1">
+      <w:start w:val="1"/>
+      <w:numFmt w:val="lowerLetter"/>
+      <w:lvlText w:val="%8."/>
+      <w:lvlJc w:val="left"/>
+      <w:pPr>
+        <w:ind w:left="6120" w:hanging="360"/>
+      </w:pPr>
+    </w:lvl>
+    <w:lvl w:ilvl="8" w:tplc="0409001B" w:tentative="1">
+      <w:start w:val="1"/>
+      <w:numFmt w:val="lowerRoman"/>
+      <w:lvlText w:val="%9."/>
+      <w:lvlJc w:val="right"/>
+      <w:pPr>
+        <w:ind w:left="6840" w:hanging="180"/>
       </w:pPr>
     </w:lvl>
   </w:abstractNum>
@@ -6982,6 +8297,9 @@
   </w:num>
   <w:num w:numId="8">
     <w:abstractNumId w:val="2"/>
+  </w:num>
+  <w:num w:numId="9">
+    <w:abstractNumId w:val="8"/>
   </w:num>
 </w:numbering>
 </file>
@@ -7856,7 +9174,7 @@
 </file>
 
 <file path=customXml/itemProps1.xml><?xml version="1.0" encoding="utf-8"?>
-<ds:datastoreItem xmlns:ds="http://schemas.openxmlformats.org/officeDocument/2006/customXml" ds:itemID="{1A2B8D2B-F437-455D-A90A-10BF0BE14F74}">
+<ds:datastoreItem xmlns:ds="http://schemas.openxmlformats.org/officeDocument/2006/customXml" ds:itemID="{1C29A5A5-97DF-4917-A751-D4277C250227}">
   <ds:schemaRefs>
     <ds:schemaRef ds:uri="http://schemas.openxmlformats.org/officeDocument/2006/bibliography"/>
   </ds:schemaRefs>

</xml_diff>